<commit_message>
Rapport -> experience in conclusion, experience -> reunite results and do diagrammes
</commit_message>
<xml_diff>
--- a/Papier/Rapport.docx
+++ b/Papier/Rapport.docx
@@ -414,7 +414,7 @@
           <w:r>
             <w:fldChar w:fldCharType="separate"/>
           </w:r>
-          <w:hyperlink w:anchor="_Toc514763176" w:history="1">
+          <w:hyperlink w:anchor="_Toc514956883" w:history="1">
             <w:r>
               <w:rPr>
                 <w:rStyle w:val="Lienhypertexte"/>
@@ -441,7 +441,7 @@
                 <w:noProof/>
                 <w:webHidden/>
               </w:rPr>
-              <w:instrText xml:space="preserve"> PAGEREF _Toc514763176 \h </w:instrText>
+              <w:instrText xml:space="preserve"> PAGEREF _Toc514956883 \h </w:instrText>
             </w:r>
             <w:r>
               <w:rPr>
@@ -484,7 +484,7 @@
               <w:lang w:eastAsia="fr-FR"/>
             </w:rPr>
           </w:pPr>
-          <w:hyperlink w:anchor="_Toc514763177" w:history="1">
+          <w:hyperlink w:anchor="_Toc514956884" w:history="1">
             <w:r>
               <w:rPr>
                 <w:rStyle w:val="Lienhypertexte"/>
@@ -525,7 +525,7 @@
                 <w:noProof/>
                 <w:webHidden/>
               </w:rPr>
-              <w:instrText xml:space="preserve"> PAGEREF _Toc514763177 \h </w:instrText>
+              <w:instrText xml:space="preserve"> PAGEREF _Toc514956884 \h </w:instrText>
             </w:r>
             <w:r>
               <w:rPr>
@@ -568,7 +568,7 @@
               <w:lang w:eastAsia="fr-FR"/>
             </w:rPr>
           </w:pPr>
-          <w:hyperlink w:anchor="_Toc514763178" w:history="1">
+          <w:hyperlink w:anchor="_Toc514956885" w:history="1">
             <w:r>
               <w:rPr>
                 <w:rStyle w:val="Lienhypertexte"/>
@@ -609,7 +609,7 @@
                 <w:noProof/>
                 <w:webHidden/>
               </w:rPr>
-              <w:instrText xml:space="preserve"> PAGEREF _Toc514763178 \h </w:instrText>
+              <w:instrText xml:space="preserve"> PAGEREF _Toc514956885 \h </w:instrText>
             </w:r>
             <w:r>
               <w:rPr>
@@ -648,7 +648,7 @@
               <w:lang w:eastAsia="fr-FR"/>
             </w:rPr>
           </w:pPr>
-          <w:hyperlink w:anchor="_Toc514763179" w:history="1">
+          <w:hyperlink w:anchor="_Toc514956886" w:history="1">
             <w:r>
               <w:rPr>
                 <w:rStyle w:val="Lienhypertexte"/>
@@ -675,7 +675,7 @@
                 <w:noProof/>
                 <w:webHidden/>
               </w:rPr>
-              <w:instrText xml:space="preserve"> PAGEREF _Toc514763179 \h </w:instrText>
+              <w:instrText xml:space="preserve"> PAGEREF _Toc514956886 \h </w:instrText>
             </w:r>
             <w:r>
               <w:rPr>
@@ -718,7 +718,7 @@
               <w:lang w:eastAsia="fr-FR"/>
             </w:rPr>
           </w:pPr>
-          <w:hyperlink w:anchor="_Toc514763180" w:history="1">
+          <w:hyperlink w:anchor="_Toc514956887" w:history="1">
             <w:r>
               <w:rPr>
                 <w:rStyle w:val="Lienhypertexte"/>
@@ -759,7 +759,7 @@
                 <w:noProof/>
                 <w:webHidden/>
               </w:rPr>
-              <w:instrText xml:space="preserve"> PAGEREF _Toc514763180 \h </w:instrText>
+              <w:instrText xml:space="preserve"> PAGEREF _Toc514956887 \h </w:instrText>
             </w:r>
             <w:r>
               <w:rPr>
@@ -801,7 +801,7 @@
               <w:lang w:eastAsia="fr-FR"/>
             </w:rPr>
           </w:pPr>
-          <w:hyperlink w:anchor="_Toc514763181" w:history="1">
+          <w:hyperlink w:anchor="_Toc514956888" w:history="1">
             <w:r>
               <w:rPr>
                 <w:rStyle w:val="Lienhypertexte"/>
@@ -828,7 +828,7 @@
                 <w:noProof/>
                 <w:webHidden/>
               </w:rPr>
-              <w:instrText xml:space="preserve"> PAGEREF _Toc514763181 \h </w:instrText>
+              <w:instrText xml:space="preserve"> PAGEREF _Toc514956888 \h </w:instrText>
             </w:r>
             <w:r>
               <w:rPr>
@@ -870,7 +870,7 @@
               <w:lang w:eastAsia="fr-FR"/>
             </w:rPr>
           </w:pPr>
-          <w:hyperlink w:anchor="_Toc514763182" w:history="1">
+          <w:hyperlink w:anchor="_Toc514956889" w:history="1">
             <w:r>
               <w:rPr>
                 <w:rStyle w:val="Lienhypertexte"/>
@@ -897,7 +897,7 @@
                 <w:noProof/>
                 <w:webHidden/>
               </w:rPr>
-              <w:instrText xml:space="preserve"> PAGEREF _Toc514763182 \h </w:instrText>
+              <w:instrText xml:space="preserve"> PAGEREF _Toc514956889 \h </w:instrText>
             </w:r>
             <w:r>
               <w:rPr>
@@ -939,7 +939,7 @@
               <w:lang w:eastAsia="fr-FR"/>
             </w:rPr>
           </w:pPr>
-          <w:hyperlink w:anchor="_Toc514763183" w:history="1">
+          <w:hyperlink w:anchor="_Toc514956890" w:history="1">
             <w:r>
               <w:rPr>
                 <w:rStyle w:val="Lienhypertexte"/>
@@ -966,7 +966,7 @@
                 <w:noProof/>
                 <w:webHidden/>
               </w:rPr>
-              <w:instrText xml:space="preserve"> PAGEREF _Toc514763183 \h </w:instrText>
+              <w:instrText xml:space="preserve"> PAGEREF _Toc514956890 \h </w:instrText>
             </w:r>
             <w:r>
               <w:rPr>
@@ -1008,7 +1008,7 @@
               <w:lang w:eastAsia="fr-FR"/>
             </w:rPr>
           </w:pPr>
-          <w:hyperlink w:anchor="_Toc514763184" w:history="1">
+          <w:hyperlink w:anchor="_Toc514956891" w:history="1">
             <w:r>
               <w:rPr>
                 <w:rStyle w:val="Lienhypertexte"/>
@@ -1035,7 +1035,7 @@
                 <w:noProof/>
                 <w:webHidden/>
               </w:rPr>
-              <w:instrText xml:space="preserve"> PAGEREF _Toc514763184 \h </w:instrText>
+              <w:instrText xml:space="preserve"> PAGEREF _Toc514956891 \h </w:instrText>
             </w:r>
             <w:r>
               <w:rPr>
@@ -1078,7 +1078,7 @@
               <w:lang w:eastAsia="fr-FR"/>
             </w:rPr>
           </w:pPr>
-          <w:hyperlink w:anchor="_Toc514763185" w:history="1">
+          <w:hyperlink w:anchor="_Toc514956892" w:history="1">
             <w:r>
               <w:rPr>
                 <w:rStyle w:val="Lienhypertexte"/>
@@ -1119,7 +1119,7 @@
                 <w:noProof/>
                 <w:webHidden/>
               </w:rPr>
-              <w:instrText xml:space="preserve"> PAGEREF _Toc514763185 \h </w:instrText>
+              <w:instrText xml:space="preserve"> PAGEREF _Toc514956892 \h </w:instrText>
             </w:r>
             <w:r>
               <w:rPr>
@@ -1162,7 +1162,7 @@
               <w:lang w:eastAsia="fr-FR"/>
             </w:rPr>
           </w:pPr>
-          <w:hyperlink w:anchor="_Toc514763186" w:history="1">
+          <w:hyperlink w:anchor="_Toc514956893" w:history="1">
             <w:r>
               <w:rPr>
                 <w:rStyle w:val="Lienhypertexte"/>
@@ -1203,7 +1203,7 @@
                 <w:noProof/>
                 <w:webHidden/>
               </w:rPr>
-              <w:instrText xml:space="preserve"> PAGEREF _Toc514763186 \h </w:instrText>
+              <w:instrText xml:space="preserve"> PAGEREF _Toc514956893 \h </w:instrText>
             </w:r>
             <w:r>
               <w:rPr>
@@ -1246,7 +1246,7 @@
               <w:lang w:eastAsia="fr-FR"/>
             </w:rPr>
           </w:pPr>
-          <w:hyperlink w:anchor="_Toc514763187" w:history="1">
+          <w:hyperlink w:anchor="_Toc514956894" w:history="1">
             <w:r>
               <w:rPr>
                 <w:rStyle w:val="Lienhypertexte"/>
@@ -1287,7 +1287,7 @@
                 <w:noProof/>
                 <w:webHidden/>
               </w:rPr>
-              <w:instrText xml:space="preserve"> PAGEREF _Toc514763187 \h </w:instrText>
+              <w:instrText xml:space="preserve"> PAGEREF _Toc514956894 \h </w:instrText>
             </w:r>
             <w:r>
               <w:rPr>
@@ -1330,7 +1330,7 @@
               <w:lang w:eastAsia="fr-FR"/>
             </w:rPr>
           </w:pPr>
-          <w:hyperlink w:anchor="_Toc514763188" w:history="1">
+          <w:hyperlink w:anchor="_Toc514956895" w:history="1">
             <w:r>
               <w:rPr>
                 <w:rStyle w:val="Lienhypertexte"/>
@@ -1371,7 +1371,7 @@
                 <w:noProof/>
                 <w:webHidden/>
               </w:rPr>
-              <w:instrText xml:space="preserve"> PAGEREF _Toc514763188 \h </w:instrText>
+              <w:instrText xml:space="preserve"> PAGEREF _Toc514956895 \h </w:instrText>
             </w:r>
             <w:r>
               <w:rPr>
@@ -1413,7 +1413,7 @@
               <w:lang w:eastAsia="fr-FR"/>
             </w:rPr>
           </w:pPr>
-          <w:hyperlink w:anchor="_Toc514763189" w:history="1">
+          <w:hyperlink w:anchor="_Toc514956896" w:history="1">
             <w:r>
               <w:rPr>
                 <w:rStyle w:val="Lienhypertexte"/>
@@ -1440,7 +1440,7 @@
                 <w:noProof/>
                 <w:webHidden/>
               </w:rPr>
-              <w:instrText xml:space="preserve"> PAGEREF _Toc514763189 \h </w:instrText>
+              <w:instrText xml:space="preserve"> PAGEREF _Toc514956896 \h </w:instrText>
             </w:r>
             <w:r>
               <w:rPr>
@@ -1482,7 +1482,7 @@
               <w:lang w:eastAsia="fr-FR"/>
             </w:rPr>
           </w:pPr>
-          <w:hyperlink w:anchor="_Toc514763190" w:history="1">
+          <w:hyperlink w:anchor="_Toc514956897" w:history="1">
             <w:r>
               <w:rPr>
                 <w:rStyle w:val="Lienhypertexte"/>
@@ -1509,7 +1509,7 @@
                 <w:noProof/>
                 <w:webHidden/>
               </w:rPr>
-              <w:instrText xml:space="preserve"> PAGEREF _Toc514763190 \h </w:instrText>
+              <w:instrText xml:space="preserve"> PAGEREF _Toc514956897 \h </w:instrText>
             </w:r>
             <w:r>
               <w:rPr>
@@ -1551,7 +1551,7 @@
               <w:lang w:eastAsia="fr-FR"/>
             </w:rPr>
           </w:pPr>
-          <w:hyperlink w:anchor="_Toc514763191" w:history="1">
+          <w:hyperlink w:anchor="_Toc514956898" w:history="1">
             <w:r>
               <w:rPr>
                 <w:rStyle w:val="Lienhypertexte"/>
@@ -1578,7 +1578,7 @@
                 <w:noProof/>
                 <w:webHidden/>
               </w:rPr>
-              <w:instrText xml:space="preserve"> PAGEREF _Toc514763191 \h </w:instrText>
+              <w:instrText xml:space="preserve"> PAGEREF _Toc514956898 \h </w:instrText>
             </w:r>
             <w:r>
               <w:rPr>
@@ -1620,7 +1620,7 @@
               <w:lang w:eastAsia="fr-FR"/>
             </w:rPr>
           </w:pPr>
-          <w:hyperlink w:anchor="_Toc514763192" w:history="1">
+          <w:hyperlink w:anchor="_Toc514956899" w:history="1">
             <w:r>
               <w:rPr>
                 <w:rStyle w:val="Lienhypertexte"/>
@@ -1647,7 +1647,7 @@
                 <w:noProof/>
                 <w:webHidden/>
               </w:rPr>
-              <w:instrText xml:space="preserve"> PAGEREF _Toc514763192 \h </w:instrText>
+              <w:instrText xml:space="preserve"> PAGEREF _Toc514956899 \h </w:instrText>
             </w:r>
             <w:r>
               <w:rPr>
@@ -1667,7 +1667,7 @@
                 <w:noProof/>
                 <w:webHidden/>
               </w:rPr>
-              <w:t>12</w:t>
+              <w:t>13</w:t>
             </w:r>
             <w:r>
               <w:rPr>
@@ -1686,7 +1686,7 @@
               <w:lang w:eastAsia="fr-FR"/>
             </w:rPr>
           </w:pPr>
-          <w:hyperlink w:anchor="_Toc514763193" w:history="1">
+          <w:hyperlink w:anchor="_Toc514956900" w:history="1">
             <w:r>
               <w:rPr>
                 <w:rStyle w:val="Lienhypertexte"/>
@@ -1713,7 +1713,7 @@
                 <w:noProof/>
                 <w:webHidden/>
               </w:rPr>
-              <w:instrText xml:space="preserve"> PAGEREF _Toc514763193 \h </w:instrText>
+              <w:instrText xml:space="preserve"> PAGEREF _Toc514956900 \h </w:instrText>
             </w:r>
             <w:r>
               <w:rPr>
@@ -1733,7 +1733,7 @@
                 <w:noProof/>
                 <w:webHidden/>
               </w:rPr>
-              <w:t>13</w:t>
+              <w:t>14</w:t>
             </w:r>
             <w:r>
               <w:rPr>
@@ -1756,7 +1756,7 @@
               <w:lang w:eastAsia="fr-FR"/>
             </w:rPr>
           </w:pPr>
-          <w:hyperlink w:anchor="_Toc514763194" w:history="1">
+          <w:hyperlink w:anchor="_Toc514956901" w:history="1">
             <w:r>
               <w:rPr>
                 <w:rStyle w:val="Lienhypertexte"/>
@@ -1797,7 +1797,7 @@
                 <w:noProof/>
                 <w:webHidden/>
               </w:rPr>
-              <w:instrText xml:space="preserve"> PAGEREF _Toc514763194 \h </w:instrText>
+              <w:instrText xml:space="preserve"> PAGEREF _Toc514956901 \h </w:instrText>
             </w:r>
             <w:r>
               <w:rPr>
@@ -1817,7 +1817,7 @@
                 <w:noProof/>
                 <w:webHidden/>
               </w:rPr>
-              <w:t>13</w:t>
+              <w:t>14</w:t>
             </w:r>
             <w:r>
               <w:rPr>
@@ -1840,7 +1840,7 @@
               <w:lang w:eastAsia="fr-FR"/>
             </w:rPr>
           </w:pPr>
-          <w:hyperlink w:anchor="_Toc514763195" w:history="1">
+          <w:hyperlink w:anchor="_Toc514956902" w:history="1">
             <w:r>
               <w:rPr>
                 <w:rStyle w:val="Lienhypertexte"/>
@@ -1881,7 +1881,7 @@
                 <w:noProof/>
                 <w:webHidden/>
               </w:rPr>
-              <w:instrText xml:space="preserve"> PAGEREF _Toc514763195 \h </w:instrText>
+              <w:instrText xml:space="preserve"> PAGEREF _Toc514956902 \h </w:instrText>
             </w:r>
             <w:r>
               <w:rPr>
@@ -1901,7 +1901,7 @@
                 <w:noProof/>
                 <w:webHidden/>
               </w:rPr>
-              <w:t>13</w:t>
+              <w:t>14</w:t>
             </w:r>
             <w:r>
               <w:rPr>
@@ -1924,7 +1924,7 @@
               <w:lang w:eastAsia="fr-FR"/>
             </w:rPr>
           </w:pPr>
-          <w:hyperlink w:anchor="_Toc514763196" w:history="1">
+          <w:hyperlink w:anchor="_Toc514956903" w:history="1">
             <w:r>
               <w:rPr>
                 <w:rStyle w:val="Lienhypertexte"/>
@@ -1965,7 +1965,7 @@
                 <w:noProof/>
                 <w:webHidden/>
               </w:rPr>
-              <w:instrText xml:space="preserve"> PAGEREF _Toc514763196 \h </w:instrText>
+              <w:instrText xml:space="preserve"> PAGEREF _Toc514956903 \h </w:instrText>
             </w:r>
             <w:r>
               <w:rPr>
@@ -1985,7 +1985,7 @@
                 <w:noProof/>
                 <w:webHidden/>
               </w:rPr>
-              <w:t>15</w:t>
+              <w:t>16</w:t>
             </w:r>
             <w:r>
               <w:rPr>
@@ -2008,7 +2008,7 @@
               <w:lang w:eastAsia="fr-FR"/>
             </w:rPr>
           </w:pPr>
-          <w:hyperlink w:anchor="_Toc514763197" w:history="1">
+          <w:hyperlink w:anchor="_Toc514956904" w:history="1">
             <w:r>
               <w:rPr>
                 <w:rStyle w:val="Lienhypertexte"/>
@@ -2049,7 +2049,7 @@
                 <w:noProof/>
                 <w:webHidden/>
               </w:rPr>
-              <w:instrText xml:space="preserve"> PAGEREF _Toc514763197 \h </w:instrText>
+              <w:instrText xml:space="preserve"> PAGEREF _Toc514956904 \h </w:instrText>
             </w:r>
             <w:r>
               <w:rPr>
@@ -2069,7 +2069,7 @@
                 <w:noProof/>
                 <w:webHidden/>
               </w:rPr>
-              <w:t>17</w:t>
+              <w:t>18</w:t>
             </w:r>
             <w:r>
               <w:rPr>
@@ -2088,13 +2088,13 @@
               <w:lang w:eastAsia="fr-FR"/>
             </w:rPr>
           </w:pPr>
-          <w:hyperlink w:anchor="_Toc514763198" w:history="1">
+          <w:hyperlink w:anchor="_Toc514956905" w:history="1">
             <w:r>
               <w:rPr>
                 <w:rStyle w:val="Lienhypertexte"/>
                 <w:noProof/>
               </w:rPr>
-              <w:t>Conclusion</w:t>
+              <w:t>Conclusion : l’Expérience</w:t>
             </w:r>
             <w:r>
               <w:rPr>
@@ -2115,7 +2115,7 @@
                 <w:noProof/>
                 <w:webHidden/>
               </w:rPr>
-              <w:instrText xml:space="preserve"> PAGEREF _Toc514763198 \h </w:instrText>
+              <w:instrText xml:space="preserve"> PAGEREF _Toc514956905 \h </w:instrText>
             </w:r>
             <w:r>
               <w:rPr>
@@ -2135,7 +2135,7 @@
                 <w:noProof/>
                 <w:webHidden/>
               </w:rPr>
-              <w:t>21</w:t>
+              <w:t>22</w:t>
             </w:r>
             <w:r>
               <w:rPr>
@@ -2161,7 +2161,7 @@
           <w:pPr>
             <w:pStyle w:val="Titre"/>
           </w:pPr>
-          <w:bookmarkStart w:id="0" w:name="_Toc514763176"/>
+          <w:bookmarkStart w:id="0" w:name="_Toc514956883"/>
           <w:r>
             <w:lastRenderedPageBreak/>
             <w:t xml:space="preserve">1) </w:t>
@@ -2176,7 +2176,7 @@
           <w:pPr>
             <w:pStyle w:val="Titre1"/>
           </w:pPr>
-          <w:bookmarkStart w:id="1" w:name="_Toc514763177"/>
+          <w:bookmarkStart w:id="1" w:name="_Toc514956884"/>
           <w:r>
             <w:t>1.</w:t>
           </w:r>
@@ -2260,7 +2260,7 @@
           <w:pPr>
             <w:pStyle w:val="Titre1"/>
           </w:pPr>
-          <w:bookmarkStart w:id="2" w:name="_Toc514763178"/>
+          <w:bookmarkStart w:id="2" w:name="_Toc514956885"/>
           <w:r>
             <w:lastRenderedPageBreak/>
             <w:t>1.2</w:t>
@@ -2388,7 +2388,7 @@
       <w:pPr>
         <w:pStyle w:val="Titre"/>
       </w:pPr>
-      <w:bookmarkStart w:id="3" w:name="_Toc514763179"/>
+      <w:bookmarkStart w:id="3" w:name="_Toc514956886"/>
       <w:r>
         <w:lastRenderedPageBreak/>
         <w:t xml:space="preserve">2) </w:t>
@@ -2404,7 +2404,7 @@
         <w:pStyle w:val="Titre1"/>
       </w:pPr>
       <w:bookmarkStart w:id="4" w:name="_Toc511747864"/>
-      <w:bookmarkStart w:id="5" w:name="_Toc514763180"/>
+      <w:bookmarkStart w:id="5" w:name="_Toc514956887"/>
       <w:r>
         <w:t>2.</w:t>
       </w:r>
@@ -2435,7 +2435,7 @@
         <w:pStyle w:val="Titre2"/>
       </w:pPr>
       <w:bookmarkStart w:id="6" w:name="_Toc511747865"/>
-      <w:bookmarkStart w:id="7" w:name="_Toc514763181"/>
+      <w:bookmarkStart w:id="7" w:name="_Toc514956888"/>
       <w:r>
         <w:t>2.1.1 - la zone de jeu</w:t>
       </w:r>
@@ -2485,7 +2485,7 @@
         <w:pStyle w:val="Titre2"/>
       </w:pPr>
       <w:bookmarkStart w:id="8" w:name="_Toc511747866"/>
-      <w:bookmarkStart w:id="9" w:name="_Toc514763182"/>
+      <w:bookmarkStart w:id="9" w:name="_Toc514956889"/>
       <w:r>
         <w:t>2.1.2 - Les Cibles et les interactions</w:t>
       </w:r>
@@ -2495,7 +2495,13 @@
     <w:p/>
     <w:p>
       <w:r>
-        <w:t>Une fois la zone de jeu réalisée,  nous avons besoin des cibles nécessaires à l’expérience. Ces deux cibles devront êtres placées sur la zone de jeu à une certaine distance avec une largeur fixe et nous devons  pouvoir interagir avec.</w:t>
+        <w:t>Une fois la zone de jeu réalisée,  nous avons besoin des cibles nécessaires à l’expérienc</w:t>
+      </w:r>
+      <w:r>
+        <w:t>e. Ces deux cibles devront être</w:t>
+      </w:r>
+      <w:r>
+        <w:t xml:space="preserve"> placées sur la zone de jeu à une certaine distance avec une largeur fixe et nous devons  pouvoir interagir avec.</w:t>
       </w:r>
     </w:p>
     <w:p>
@@ -2578,7 +2584,7 @@
         <w:pStyle w:val="Titre2"/>
       </w:pPr>
       <w:bookmarkStart w:id="10" w:name="_Toc511747867"/>
-      <w:bookmarkStart w:id="11" w:name="_Toc514763183"/>
+      <w:bookmarkStart w:id="11" w:name="_Toc514956890"/>
       <w:r>
         <w:t>2.1.3 - Les Calculs et l’analyse</w:t>
       </w:r>
@@ -2661,7 +2667,13 @@
       </w:r>
       <w:proofErr w:type="spellEnd"/>
       <w:r>
-        <w:t xml:space="preserve"> l’expérience avec le nombre d’essai pour chaque sujet ainsi que de fixer la distance entre les deux cibles.</w:t>
+        <w:t xml:space="preserve"> l’expérience avec le nombre d’essai</w:t>
+      </w:r>
+      <w:r>
+        <w:t>s</w:t>
+      </w:r>
+      <w:r>
+        <w:t xml:space="preserve"> pour chaque sujet ainsi que de fixer la distance entre les deux cibles.</w:t>
       </w:r>
     </w:p>
     <w:p>
@@ -2670,7 +2682,13 @@
       </w:r>
       <w:r>
         <w:tab/>
-        <w:t>De nouvelles interactions sur les cibles pour l’expérience telles que le changement de distance entre les cibles</w:t>
+        <w:t>De nouvelles interactions sur les</w:t>
+      </w:r>
+      <w:r>
+        <w:t xml:space="preserve"> cibles pour l’expérience telle</w:t>
+      </w:r>
+      <w:r>
+        <w:t xml:space="preserve"> que le changement de distance entre les cibles</w:t>
       </w:r>
       <w:r>
         <w:t>, ou bien l’</w:t>
@@ -2690,7 +2708,7 @@
       <w:pPr>
         <w:pStyle w:val="Titre2"/>
       </w:pPr>
-      <w:bookmarkStart w:id="12" w:name="_Toc514763184"/>
+      <w:bookmarkStart w:id="12" w:name="_Toc514956891"/>
       <w:r>
         <w:t>2.1.4 - La sauvegarde et le transfert des résultats</w:t>
       </w:r>
@@ -2699,7 +2717,16 @@
     <w:p/>
     <w:p>
       <w:r>
-        <w:t>Une fois les résultats obtenue il faut pouvoir les sauvegarder et les transféré pour des études ultérieures.</w:t>
+        <w:t>Une fois les résultats obtenus</w:t>
+      </w:r>
+      <w:r>
+        <w:t xml:space="preserve"> il faut pouvoir </w:t>
+      </w:r>
+      <w:r>
+        <w:t>les sauvegarder et les transférer</w:t>
+      </w:r>
+      <w:r>
+        <w:t xml:space="preserve"> pour des études ultérieures.</w:t>
       </w:r>
     </w:p>
     <w:p>
@@ -2714,7 +2741,13 @@
     <w:p/>
     <w:p>
       <w:r>
-        <w:t>Pour les Tâches optionnelles nous en avons défini quelques fonctions qui amélioreront l’expérience utilisateur telles que :</w:t>
+        <w:t>Pour les Tâches optionnelles nous en avons défini quelques fonctions qui amélioreront</w:t>
+      </w:r>
+      <w:r>
+        <w:t xml:space="preserve"> l’expérience utilisateur telle</w:t>
+      </w:r>
+      <w:r>
+        <w:t xml:space="preserve"> que :</w:t>
       </w:r>
     </w:p>
     <w:p>
@@ -2757,7 +2790,7 @@
         <w:pStyle w:val="Titre1"/>
       </w:pPr>
       <w:bookmarkStart w:id="13" w:name="_Toc511747868"/>
-      <w:bookmarkStart w:id="14" w:name="_Toc514763185"/>
+      <w:bookmarkStart w:id="14" w:name="_Toc514956892"/>
       <w:r>
         <w:lastRenderedPageBreak/>
         <w:t>2.</w:t>
@@ -2806,7 +2839,7 @@
         <w:pStyle w:val="Titre1"/>
       </w:pPr>
       <w:bookmarkStart w:id="15" w:name="_Toc511747869"/>
-      <w:bookmarkStart w:id="16" w:name="_Toc514763186"/>
+      <w:bookmarkStart w:id="16" w:name="_Toc514956893"/>
       <w:r>
         <w:t>2.</w:t>
       </w:r>
@@ -2828,7 +2861,13 @@
     </w:p>
     <w:p>
       <w:r>
-        <w:t>La partie 3 pour les calculs et l’analyse dépendent de la partie 2 les cibles et leurs interactions, en effet l’utilisation des cibles fait partie intégralement de l’expérience donc cette partie est nécessaire.</w:t>
+        <w:t>La partie 3 pour le</w:t>
+      </w:r>
+      <w:r>
+        <w:t>s calculs et l’analyse dépend</w:t>
+      </w:r>
+      <w:r>
+        <w:t xml:space="preserve"> de la partie 2 les cibles et leurs interactions, en effet l’utilisation des cibles fait partie intégralement de l’expérience donc cette partie est nécessaire.</w:t>
       </w:r>
     </w:p>
     <w:p>
@@ -2856,7 +2895,7 @@
       <w:pPr>
         <w:pStyle w:val="Titre1"/>
       </w:pPr>
-      <w:bookmarkStart w:id="17" w:name="_Toc514763187"/>
+      <w:bookmarkStart w:id="17" w:name="_Toc514956894"/>
       <w:r>
         <w:lastRenderedPageBreak/>
         <w:t>2.4</w:t>
@@ -2878,7 +2917,10 @@
         <w:t>avons</w:t>
       </w:r>
       <w:r>
-        <w:t xml:space="preserve"> insérer ces taches dans des sprints pour pouvoir réaliser un planning via un diagramme de Gantt.</w:t>
+        <w:t xml:space="preserve"> inséré</w:t>
+      </w:r>
+      <w:r>
+        <w:t xml:space="preserve"> ces taches dans des sprints pour pouvoir réaliser un planning via un diagramme de Gantt.</w:t>
       </w:r>
     </w:p>
     <w:p>
@@ -3173,14 +3215,26 @@
     </w:p>
     <w:p>
       <w:r>
-        <w:t xml:space="preserve">Chaque partie comporte son sprint et pour chaque sprint nous avons prévu un mail de spécification pour la démo de ce sprint (icône mail sur le diagramme) et la réunion pour ce sprint (icône deux petit </w:t>
+        <w:t xml:space="preserve">Chaque partie comporte son sprint et pour chaque sprint nous avons prévu un mail de spécification pour la démo de ce sprint (icône mail sur le diagramme) et la réunion pour ce sprint (icône deux </w:t>
       </w:r>
       <w:r>
         <w:lastRenderedPageBreak/>
-        <w:t>bonhommes sur le diagramme)</w:t>
-      </w:r>
-      <w:r>
-        <w:t>, la réunion était utilisé pour montrer l’avancement via la démo, spécifier les prochaines étapes et voir si des composantes nécessitées des changements</w:t>
+        <w:t>petit</w:t>
+      </w:r>
+      <w:r>
+        <w:t>s</w:t>
+      </w:r>
+      <w:r>
+        <w:t xml:space="preserve"> bonhommes sur le diagramme)</w:t>
+      </w:r>
+      <w:r>
+        <w:t>, la réunion était utilisé</w:t>
+      </w:r>
+      <w:r>
+        <w:t>e</w:t>
+      </w:r>
+      <w:r>
+        <w:t xml:space="preserve"> pour montrer l’avancement via la démo, spécifier les prochaines étapes et voir si des composantes nécessitées des changements</w:t>
       </w:r>
       <w:r>
         <w:t>.</w:t>
@@ -3195,7 +3249,7 @@
       <w:pPr>
         <w:pStyle w:val="Titre1"/>
       </w:pPr>
-      <w:bookmarkStart w:id="18" w:name="_Toc514763188"/>
+      <w:bookmarkStart w:id="18" w:name="_Toc514956895"/>
       <w:r>
         <w:lastRenderedPageBreak/>
         <w:t>2.5</w:t>
@@ -3213,7 +3267,7 @@
         <w:pStyle w:val="Titre2"/>
         <w:spacing w:after="240"/>
       </w:pPr>
-      <w:bookmarkStart w:id="19" w:name="_Toc514763189"/>
+      <w:bookmarkStart w:id="19" w:name="_Toc514956896"/>
       <w:r>
         <w:t>2.5.1</w:t>
       </w:r>
@@ -3238,7 +3292,13 @@
         <w:spacing w:after="0"/>
       </w:pPr>
       <w:r>
-        <w:t xml:space="preserve">Ce sprint était très simple, ce sprint nous a permit de nous familiariser avec le moteur </w:t>
+        <w:t>Ce sprint était très</w:t>
+      </w:r>
+      <w:r>
+        <w:t xml:space="preserve"> simple, ce sprint nous a permis</w:t>
+      </w:r>
+      <w:r>
+        <w:t xml:space="preserve"> de nous familiariser avec le moteur </w:t>
       </w:r>
       <w:proofErr w:type="spellStart"/>
       <w:r>
@@ -3246,15 +3306,13 @@
       </w:r>
       <w:proofErr w:type="spellEnd"/>
       <w:r>
-        <w:t xml:space="preserve"> et son système de script en C# et de </w:t>
-      </w:r>
-      <w:proofErr w:type="spellStart"/>
-      <w:r>
-        <w:t>components.Pour</w:t>
-      </w:r>
-      <w:proofErr w:type="spellEnd"/>
-      <w:r>
-        <w:t xml:space="preserve"> notre objectif de sprint qui était la page virtuelle et la possibilité de </w:t>
+        <w:t xml:space="preserve"> et son système de script en C# et de components.</w:t>
+      </w:r>
+      <w:r>
+        <w:t xml:space="preserve"> </w:t>
+      </w:r>
+      <w:r>
+        <w:t xml:space="preserve">Pour notre objectif de sprint qui était la page virtuelle et la possibilité de </w:t>
       </w:r>
       <w:proofErr w:type="spellStart"/>
       <w:r>
@@ -3290,7 +3348,13 @@
         <w:spacing w:before="240" w:after="0"/>
       </w:pPr>
       <w:r>
-        <w:t>Pour la réunion de ce sprint, la démo présentée respecté bien les fonctionnalités requise, nous pouvons passer au sprint 2.</w:t>
+        <w:t>Pour la réunion de ce sprint, la démo présentée respecté bien les fonctionnalités requise</w:t>
+      </w:r>
+      <w:r>
+        <w:t>s</w:t>
+      </w:r>
+      <w:r>
+        <w:t>, nous pouvons passer au sprint 2.</w:t>
       </w:r>
     </w:p>
     <w:p>
@@ -3298,7 +3362,7 @@
         <w:pStyle w:val="Titre2"/>
         <w:spacing w:after="240"/>
       </w:pPr>
-      <w:bookmarkStart w:id="20" w:name="_Toc514763190"/>
+      <w:bookmarkStart w:id="20" w:name="_Toc514956897"/>
       <w:r>
         <w:t xml:space="preserve">2.5.2 - Sprint 2 : </w:t>
       </w:r>
@@ -3321,7 +3385,37 @@
         </w:rPr>
       </w:pPr>
       <w:r>
-        <w:t xml:space="preserve">Pour ce sprint, le but était d’implémenter toute les fonctionnalités correspondante au cibles, leurs initialisation, leur interactions, pour cela nous avons commencé la programmation en C# de script </w:t>
+        <w:t>Pour ce sprint, le but était d’implémenter toute</w:t>
+      </w:r>
+      <w:r>
+        <w:t>s</w:t>
+      </w:r>
+      <w:r>
+        <w:t xml:space="preserve"> le</w:t>
+      </w:r>
+      <w:r>
+        <w:t>s fonctionnalités correspondant</w:t>
+      </w:r>
+      <w:r>
+        <w:t xml:space="preserve"> au</w:t>
+      </w:r>
+      <w:r>
+        <w:t>x</w:t>
+      </w:r>
+      <w:r>
+        <w:t xml:space="preserve"> cibles, leurs initialisation</w:t>
+      </w:r>
+      <w:r>
+        <w:t>s</w:t>
+      </w:r>
+      <w:r>
+        <w:t>, leur</w:t>
+      </w:r>
+      <w:r>
+        <w:t>s</w:t>
+      </w:r>
+      <w:r>
+        <w:t xml:space="preserve"> interactions, pour cela nous avons commencé la programmation en C# de script </w:t>
       </w:r>
       <w:proofErr w:type="spellStart"/>
       <w:r>
@@ -3329,7 +3423,13 @@
       </w:r>
       <w:proofErr w:type="spellEnd"/>
       <w:r>
-        <w:t xml:space="preserve"> pour notamment appliquer un comportement similaire au cibles et initialiser les zones de « miss »</w:t>
+        <w:t xml:space="preserve"> pour notamment appliquer un comportement similaire au</w:t>
+      </w:r>
+      <w:r>
+        <w:t>x</w:t>
+      </w:r>
+      <w:r>
+        <w:t xml:space="preserve"> cibles et initialiser les zones de « miss »</w:t>
       </w:r>
       <w:r>
         <w:t>.</w:t>
@@ -3353,7 +3453,22 @@
         <w:spacing w:before="240"/>
       </w:pPr>
       <w:r>
-        <w:t xml:space="preserve"> - nous devons utiliser un élément permettant de savoir si l’utilisateur à réussi ou a échouer a toucher la cible (changement de couleur de la cible, coloration de la cible).</w:t>
+        <w:t xml:space="preserve"> - nous devons utiliser un élément permett</w:t>
+      </w:r>
+      <w:r>
+        <w:t xml:space="preserve">ant de savoir si l’utilisateur </w:t>
+      </w:r>
+      <w:r>
+        <w:t>à</w:t>
+      </w:r>
+      <w:r>
+        <w:t xml:space="preserve"> réussi ou à</w:t>
+      </w:r>
+      <w:r>
+        <w:t xml:space="preserve"> échouer à</w:t>
+      </w:r>
+      <w:r>
+        <w:t xml:space="preserve"> toucher la cible (changement de couleur de la cible, coloration de la cible).</w:t>
       </w:r>
     </w:p>
     <w:p>
@@ -3368,7 +3483,7 @@
       <w:pPr>
         <w:pStyle w:val="Titre2"/>
       </w:pPr>
-      <w:bookmarkStart w:id="21" w:name="_Toc514763191"/>
+      <w:bookmarkStart w:id="21" w:name="_Toc514956898"/>
       <w:r>
         <w:t xml:space="preserve">2.5.3 - Sprint 3 : </w:t>
       </w:r>
@@ -3401,7 +3516,13 @@
         <w:t xml:space="preserve">- </w:t>
       </w:r>
       <w:r>
-        <w:t>le nombre d’essai pour chaque participant de l’expérience,</w:t>
+        <w:t>le nombre d’essai</w:t>
+      </w:r>
+      <w:r>
+        <w:t>s</w:t>
+      </w:r>
+      <w:r>
+        <w:t xml:space="preserve"> pour chaque participant de l’expérience,</w:t>
       </w:r>
     </w:p>
     <w:p>
@@ -3409,7 +3530,13 @@
         <w:spacing w:before="240"/>
       </w:pPr>
       <w:r>
-        <w:t>- le nombre de mouvement à effectuer pour chaque essai.</w:t>
+        <w:t>- le nombre de mouvement</w:t>
+      </w:r>
+      <w:r>
+        <w:t>s a effectué</w:t>
+      </w:r>
+      <w:r>
+        <w:t xml:space="preserve"> pour chaque essai.</w:t>
       </w:r>
     </w:p>
     <w:p>
@@ -3431,7 +3558,10 @@
         <w:spacing w:before="240"/>
       </w:pPr>
       <w:r>
-        <w:t>- la liste de temps pour l’utilisateur actuelle</w:t>
+        <w:t>- la liste de t</w:t>
+      </w:r>
+      <w:r>
+        <w:t>emps pour l’utilisateur actuel</w:t>
       </w:r>
     </w:p>
     <w:p>
@@ -3450,7 +3580,16 @@
         <w:t xml:space="preserve">- ainsi que le tableau pour faire correspondre chaque </w:t>
       </w:r>
       <w:r>
-        <w:t>sujet à sa liste de temps réalisée sur chaque essaies.</w:t>
+        <w:t xml:space="preserve">sujet à sa liste de </w:t>
+      </w:r>
+      <w:r>
+        <w:t>temps réalisé</w:t>
+      </w:r>
+      <w:r>
+        <w:t xml:space="preserve"> sur chaque essai</w:t>
+      </w:r>
+      <w:r>
+        <w:t>.</w:t>
       </w:r>
     </w:p>
     <w:p>
@@ -3494,7 +3633,19 @@
       </w:r>
       <w:proofErr w:type="spellEnd"/>
       <w:r>
-        <w:t xml:space="preserve"> manager » et nous créons un nouvel écran ou l’utilisateur va pouvoir paramétrer plusieurs aspects tels que le nombre d’essai, la distance pour chaque essai et le nombre de mouvement a effectué pour réussir</w:t>
+        <w:t xml:space="preserve"> manager » et nous créons un nouvel écran ou l’utilisateur va pouvoir paramétrer plusieurs aspects tels que le nombre d’essai</w:t>
+      </w:r>
+      <w:r>
+        <w:t>s</w:t>
+      </w:r>
+      <w:r>
+        <w:t>, la distance pour chaque essai et le nombre de mouvement</w:t>
+      </w:r>
+      <w:r>
+        <w:t>s</w:t>
+      </w:r>
+      <w:r>
+        <w:t xml:space="preserve"> a effectué pour réussir</w:t>
       </w:r>
       <w:r>
         <w:t>.</w:t>
@@ -3505,6 +3656,62 @@
         <w:spacing w:before="240"/>
       </w:pPr>
       <w:r>
+        <w:rPr>
+          <w:noProof/>
+          <w:lang w:eastAsia="fr-FR"/>
+        </w:rPr>
+        <w:drawing>
+          <wp:inline distT="0" distB="0" distL="0" distR="0">
+            <wp:extent cx="2989580" cy="4397375"/>
+            <wp:effectExtent l="19050" t="0" r="1270" b="0"/>
+            <wp:docPr id="13" name="Image 12"/>
+            <wp:cNvGraphicFramePr>
+              <a:graphicFrameLocks xmlns:a="http://schemas.openxmlformats.org/drawingml/2006/main" noChangeAspect="1"/>
+            </wp:cNvGraphicFramePr>
+            <a:graphic xmlns:a="http://schemas.openxmlformats.org/drawingml/2006/main">
+              <a:graphicData uri="http://schemas.openxmlformats.org/drawingml/2006/picture">
+                <pic:pic xmlns:pic="http://schemas.openxmlformats.org/drawingml/2006/picture">
+                  <pic:nvPicPr>
+                    <pic:cNvPr id="0" name="Picture 12"/>
+                    <pic:cNvPicPr>
+                      <a:picLocks noChangeAspect="1" noChangeArrowheads="1"/>
+                    </pic:cNvPicPr>
+                  </pic:nvPicPr>
+                  <pic:blipFill>
+                    <a:blip r:embed="rId16" cstate="print"/>
+                    <a:srcRect/>
+                    <a:stretch>
+                      <a:fillRect/>
+                    </a:stretch>
+                  </pic:blipFill>
+                  <pic:spPr bwMode="auto">
+                    <a:xfrm>
+                      <a:off x="0" y="0"/>
+                      <a:ext cx="2989580" cy="4397375"/>
+                    </a:xfrm>
+                    <a:prstGeom prst="rect">
+                      <a:avLst/>
+                    </a:prstGeom>
+                    <a:noFill/>
+                    <a:ln w="9525">
+                      <a:noFill/>
+                      <a:miter lim="800000"/>
+                      <a:headEnd/>
+                      <a:tailEnd/>
+                    </a:ln>
+                  </pic:spPr>
+                </pic:pic>
+              </a:graphicData>
+            </a:graphic>
+          </wp:inline>
+        </w:drawing>
+      </w:r>
+    </w:p>
+    <w:p>
+      <w:pPr>
+        <w:spacing w:before="240"/>
+      </w:pPr>
+      <w:r>
         <w:t xml:space="preserve">Il faut aussi changer quelques points dans la partie jeux pour intégrer l’expérience, il faut </w:t>
       </w:r>
       <w:r>
@@ -3567,7 +3774,19 @@
         <w:spacing w:before="240"/>
       </w:pPr>
       <w:r>
-        <w:t>- quelques points IHM (interface homme machine) telle que l’ajout d’une « barre » de représentation pour mieux se repérer dans la page virtuelle, le changement de taille automatique des zone de miss…</w:t>
+        <w:t>- quelques points IHM (in</w:t>
+      </w:r>
+      <w:r>
+        <w:t>terface homme-</w:t>
+      </w:r>
+      <w:r>
+        <w:t>machine) telle que l’ajout d’une « barre » de représentation pour mieux se repérer dans la page virtuelle, le changement de taille automatique des zone</w:t>
+      </w:r>
+      <w:r>
+        <w:t>s</w:t>
+      </w:r>
+      <w:r>
+        <w:t xml:space="preserve"> de miss…</w:t>
       </w:r>
     </w:p>
     <w:p>
@@ -3575,7 +3794,11 @@
         <w:spacing w:before="240"/>
       </w:pPr>
       <w:r>
-        <w:t xml:space="preserve">- pour la prochaine partie prévoir une méthode d’exportation sous plusieurs formats (csv et </w:t>
+        <w:lastRenderedPageBreak/>
+        <w:t xml:space="preserve">- pour la prochaine partie, </w:t>
+      </w:r>
+      <w:r>
+        <w:t xml:space="preserve">prévoir une méthode d’exportation sous plusieurs formats (csv et </w:t>
       </w:r>
       <w:proofErr w:type="spellStart"/>
       <w:r>
@@ -3591,7 +3814,7 @@
         <w:pStyle w:val="Titre2"/>
         <w:spacing w:after="240"/>
       </w:pPr>
-      <w:bookmarkStart w:id="22" w:name="_Toc514763192"/>
+      <w:bookmarkStart w:id="22" w:name="_Toc514956899"/>
       <w:r>
         <w:t>2.5.4 - Sprint 4 : taches secondaires</w:t>
       </w:r>
@@ -3624,7 +3847,59 @@
         <w:t>.</w:t>
       </w:r>
     </w:p>
-    <w:p/>
+    <w:p>
+      <w:r>
+        <w:rPr>
+          <w:noProof/>
+          <w:lang w:eastAsia="fr-FR"/>
+        </w:rPr>
+        <w:drawing>
+          <wp:inline distT="0" distB="0" distL="0" distR="0">
+            <wp:extent cx="1768527" cy="2727298"/>
+            <wp:effectExtent l="19050" t="0" r="3123" b="0"/>
+            <wp:docPr id="11" name="Image 9"/>
+            <wp:cNvGraphicFramePr>
+              <a:graphicFrameLocks xmlns:a="http://schemas.openxmlformats.org/drawingml/2006/main" noChangeAspect="1"/>
+            </wp:cNvGraphicFramePr>
+            <a:graphic xmlns:a="http://schemas.openxmlformats.org/drawingml/2006/main">
+              <a:graphicData uri="http://schemas.openxmlformats.org/drawingml/2006/picture">
+                <pic:pic xmlns:pic="http://schemas.openxmlformats.org/drawingml/2006/picture">
+                  <pic:nvPicPr>
+                    <pic:cNvPr id="0" name="Picture 9"/>
+                    <pic:cNvPicPr>
+                      <a:picLocks noChangeAspect="1" noChangeArrowheads="1"/>
+                    </pic:cNvPicPr>
+                  </pic:nvPicPr>
+                  <pic:blipFill>
+                    <a:blip r:embed="rId17" cstate="print"/>
+                    <a:srcRect/>
+                    <a:stretch>
+                      <a:fillRect/>
+                    </a:stretch>
+                  </pic:blipFill>
+                  <pic:spPr bwMode="auto">
+                    <a:xfrm>
+                      <a:off x="0" y="0"/>
+                      <a:ext cx="1770558" cy="2730430"/>
+                    </a:xfrm>
+                    <a:prstGeom prst="rect">
+                      <a:avLst/>
+                    </a:prstGeom>
+                    <a:noFill/>
+                    <a:ln w="9525">
+                      <a:noFill/>
+                      <a:miter lim="800000"/>
+                      <a:headEnd/>
+                      <a:tailEnd/>
+                    </a:ln>
+                  </pic:spPr>
+                </pic:pic>
+              </a:graphicData>
+            </a:graphic>
+          </wp:inline>
+        </w:drawing>
+      </w:r>
+    </w:p>
     <w:p>
       <w:pPr>
         <w:spacing w:before="240"/>
@@ -3642,7 +3917,7 @@
       <w:pPr>
         <w:pStyle w:val="Titre"/>
       </w:pPr>
-      <w:bookmarkStart w:id="23" w:name="_Toc514763193"/>
+      <w:bookmarkStart w:id="23" w:name="_Toc514956900"/>
       <w:r>
         <w:lastRenderedPageBreak/>
         <w:t>3</w:t>
@@ -3654,7 +3929,13 @@
     </w:p>
     <w:p>
       <w:r>
-        <w:t xml:space="preserve">Nous allons maintenant revenir sur les Difficultés rencontrées lors de nos sprints, et quelles solutions nous avons pus apportées pour les </w:t>
+        <w:t xml:space="preserve">Nous allons maintenant revenir sur les Difficultés rencontrées lors de nos sprints, et </w:t>
+      </w:r>
+      <w:r>
+        <w:t>quelles solutions nous avons pu apporter</w:t>
+      </w:r>
+      <w:r>
+        <w:t xml:space="preserve"> pour les </w:t>
       </w:r>
       <w:r>
         <w:t>résoudre</w:t>
@@ -3669,7 +3950,7 @@
         <w:pStyle w:val="Titre2"/>
         <w:spacing w:after="240"/>
       </w:pPr>
-      <w:bookmarkStart w:id="24" w:name="_Toc514763194"/>
+      <w:bookmarkStart w:id="24" w:name="_Toc514956901"/>
       <w:r>
         <w:t>3.1</w:t>
       </w:r>
@@ -3692,7 +3973,25 @@
         <w:spacing w:after="0"/>
       </w:pPr>
       <w:r>
-        <w:t>Ce sprint ne nous a pas posé de problème particulier, nous avons simplement appris les bases d’</w:t>
+        <w:t>Ce sprint ne nous a pas posé</w:t>
+      </w:r>
+      <w:r>
+        <w:t>s</w:t>
+      </w:r>
+      <w:r>
+        <w:t xml:space="preserve"> de problème</w:t>
+      </w:r>
+      <w:r>
+        <w:t>s</w:t>
+      </w:r>
+      <w:r>
+        <w:t xml:space="preserve"> particulier</w:t>
+      </w:r>
+      <w:r>
+        <w:t>s</w:t>
+      </w:r>
+      <w:r>
+        <w:t>, nous avons simplement appris les bases d’</w:t>
       </w:r>
       <w:proofErr w:type="spellStart"/>
       <w:r>
@@ -3708,7 +4007,7 @@
         <w:pStyle w:val="Titre2"/>
         <w:spacing w:after="240"/>
       </w:pPr>
-      <w:bookmarkStart w:id="25" w:name="_Toc514763195"/>
+      <w:bookmarkStart w:id="25" w:name="_Toc514956902"/>
       <w:r>
         <w:t>3.2</w:t>
       </w:r>
@@ -3736,12 +4035,36 @@
       </w:r>
       <w:proofErr w:type="spellEnd"/>
       <w:r>
-        <w:t>, en effet un script doit être attaché à un ou plusieurs composants pour lui apporté des comportements d’initialisation, à chaque frame, …</w:t>
-      </w:r>
-    </w:p>
-    <w:p>
-      <w:r>
-        <w:t>Cependant si on exécute des méthodes complexe via un script et que ce script est aussi utile car il initialise des composant similaire, alors nous arrivons à plusieurs problèmes.</w:t>
+        <w:t>, en effet un script doit être attaché à un ou plusi</w:t>
+      </w:r>
+      <w:r>
+        <w:t>eurs composants pour lui apporter</w:t>
+      </w:r>
+      <w:r>
+        <w:t xml:space="preserve"> des comportements d’initialisation, à chaque frame, …</w:t>
+      </w:r>
+    </w:p>
+    <w:p>
+      <w:r>
+        <w:t>Cependant si on exécute des méthodes complexe</w:t>
+      </w:r>
+      <w:r>
+        <w:t>s</w:t>
+      </w:r>
+      <w:r>
+        <w:t xml:space="preserve"> via un script et que ce script est aussi utile car il initialise des composant</w:t>
+      </w:r>
+      <w:r>
+        <w:t>s</w:t>
+      </w:r>
+      <w:r>
+        <w:t xml:space="preserve"> similaire</w:t>
+      </w:r>
+      <w:r>
+        <w:t>s</w:t>
+      </w:r>
+      <w:r>
+        <w:t>, alors nous arrivons à plusieurs problèmes.</w:t>
       </w:r>
     </w:p>
     <w:p>
@@ -3756,7 +4079,22 @@
     </w:p>
     <w:p>
       <w:r>
-        <w:t>- il faut aussi bien maitriser les initialisations via nos scripts, certaines parties peuvent nécessitent des données de composants qui n’existe pas, on arrive donc a des erreurs d’initialisation.</w:t>
+        <w:t>- il faut aussi bien maitriser les initialisations via nos scripts, certa</w:t>
+      </w:r>
+      <w:r>
+        <w:t>ines parties peuvent nécessiter</w:t>
+      </w:r>
+      <w:r>
+        <w:t xml:space="preserve"> des données de composants qui n’existe</w:t>
+      </w:r>
+      <w:r>
+        <w:t>nt</w:t>
+      </w:r>
+      <w:r>
+        <w:t xml:space="preserve"> pas, on arrive donc à</w:t>
+      </w:r>
+      <w:r>
+        <w:t xml:space="preserve"> des erreurs d’initialisation.</w:t>
       </w:r>
     </w:p>
     <w:p>
@@ -3772,7 +4110,13 @@
         <w:t>- puisque le script qui gère les cibles est affilié aux deux cibles, certaines actions étaient effectuées en double</w:t>
       </w:r>
       <w:r>
-        <w:t xml:space="preserve"> et les variables qui servaient d’activation et de désactivation d’un coté n’étaient pas synchronis</w:t>
+        <w:t xml:space="preserve"> et les variables qui servaient d’activa</w:t>
+      </w:r>
+      <w:r>
+        <w:t>tion et de désactivation d’un cô</w:t>
+      </w:r>
+      <w:r>
+        <w:t>té n’étaient pas synchronis</w:t>
       </w:r>
       <w:r>
         <w:t>é</w:t>
@@ -3786,15 +4130,13 @@
     </w:p>
     <w:p>
       <w:r>
-        <w:t>Pour cela nous avons simplement permis à une seule cible d’</w:t>
-      </w:r>
-      <w:proofErr w:type="spellStart"/>
-      <w:r>
-        <w:t>éxécuter</w:t>
-      </w:r>
-      <w:proofErr w:type="spellEnd"/>
-      <w:r>
-        <w:t xml:space="preserve"> ces actions et pour les variables nous avons utilisé des variables « </w:t>
+        <w:t>Pour cela nous avons simplement permi</w:t>
+      </w:r>
+      <w:r>
+        <w:t>s à une seule cible d’exécuter s</w:t>
+      </w:r>
+      <w:r>
+        <w:t>es actions et pour les variables nous avons utilisé des variables « </w:t>
       </w:r>
       <w:proofErr w:type="spellStart"/>
       <w:r>
@@ -3802,16 +4144,16 @@
       </w:r>
       <w:proofErr w:type="spellEnd"/>
       <w:r>
-        <w:t> » dons la mémoire est partagé entre toutes les instances d’un objet.</w:t>
-      </w:r>
-    </w:p>
-    <w:p>
-      <w:r>
-        <w:rPr>
-          <w:noProof/>
-          <w:lang w:eastAsia="fr-FR"/>
-        </w:rPr>
-      </w:r>
+        <w:t> » dons la mémoire est partagé</w:t>
+      </w:r>
+      <w:r>
+        <w:t>e</w:t>
+      </w:r>
+      <w:r>
+        <w:t xml:space="preserve"> entre toutes les instances d’un objet.</w:t>
+      </w:r>
+    </w:p>
+    <w:p>
       <w:r>
         <w:pict>
           <v:rect id="_x0000_s1027" style="width:459.55pt;height:173.55pt;mso-position-horizontal-relative:char;mso-position-vertical-relative:line">
@@ -4004,7 +4346,31 @@
     </w:p>
     <w:p>
       <w:r>
-        <w:t>- sur la fenêtre de jeux, les zones de « miss » autour des cibles nécessite de connaitre la position de leur cible attribué (cible droite ou cible gauche), or toutes les positions sont initialisé à peu près en même temps, donc les zone de « miss » ne trouvent pas les cibles qui ne sont pas encore initialisées. Cela provoque des erreurs.</w:t>
+        <w:t>- sur la fenêtre de jeux, les zones de « miss » autour des cibles nécessite</w:t>
+      </w:r>
+      <w:r>
+        <w:t>nt</w:t>
+      </w:r>
+      <w:r>
+        <w:t xml:space="preserve"> de connaitre la position de leur cible attribué</w:t>
+      </w:r>
+      <w:r>
+        <w:t>e</w:t>
+      </w:r>
+      <w:r>
+        <w:t xml:space="preserve"> (cible droite ou cible gauche), or toutes les positions sont initialisé</w:t>
+      </w:r>
+      <w:r>
+        <w:t>es</w:t>
+      </w:r>
+      <w:r>
+        <w:t xml:space="preserve"> à peu près en même temps, donc les zone</w:t>
+      </w:r>
+      <w:r>
+        <w:t>s</w:t>
+      </w:r>
+      <w:r>
+        <w:t xml:space="preserve"> de « miss » ne trouvent pas les cibles qui ne sont pas encore initialisées. Cela provoque des erreurs.</w:t>
       </w:r>
     </w:p>
     <w:p>
@@ -4020,14 +4386,8 @@
     </w:p>
     <w:p>
       <w:r>
-        <w:rPr>
-          <w:noProof/>
-          <w:lang w:eastAsia="fr-FR"/>
-        </w:rPr>
-      </w:r>
-      <w:r>
         <w:pict>
-          <v:rect id="_x0000_s1028" style="width:459.55pt;height:173.55pt;mso-position-horizontal-relative:char;mso-position-vertical-relative:line">
+          <v:rect id="_x0000_s1026" style="width:459.55pt;height:173.55pt;mso-position-horizontal-relative:char;mso-position-vertical-relative:line">
             <v:textbox>
               <w:txbxContent>
                 <w:p>
@@ -4171,7 +4531,7 @@
         <w:pStyle w:val="Titre2"/>
         <w:spacing w:after="240"/>
       </w:pPr>
-      <w:bookmarkStart w:id="26" w:name="_Toc514763196"/>
+      <w:bookmarkStart w:id="26" w:name="_Toc514956903"/>
       <w:r>
         <w:lastRenderedPageBreak/>
         <w:t>3.3</w:t>
@@ -4205,7 +4565,13 @@
     </w:p>
     <w:p>
       <w:r>
-        <w:t>Le problème, l’objet doit être unique et de plus une fois initialisé, il ne doit pas être détruit durant tous le jeu.</w:t>
+        <w:t>Le problème, l’objet doit être unique et de plus une fois initialisé, il ne d</w:t>
+      </w:r>
+      <w:r>
+        <w:t>oit pas être détruit durant tout</w:t>
+      </w:r>
+      <w:r>
+        <w:t xml:space="preserve"> le jeu.</w:t>
       </w:r>
     </w:p>
     <w:p>
@@ -4294,7 +4660,7 @@
       <w:r>
         <w:t xml:space="preserve"> </w:t>
       </w:r>
-      <w:hyperlink r:id="rId16" w:history="1">
+      <w:hyperlink r:id="rId18" w:history="1">
         <w:r>
           <w:rPr>
             <w:rStyle w:val="Lienhypertexte"/>
@@ -6964,7 +7330,7 @@
         <w:pStyle w:val="Titre2"/>
         <w:spacing w:after="240"/>
       </w:pPr>
-      <w:bookmarkStart w:id="27" w:name="_Toc514763197"/>
+      <w:bookmarkStart w:id="27" w:name="_Toc514956904"/>
       <w:r>
         <w:lastRenderedPageBreak/>
         <w:t>3.4</w:t>
@@ -6985,7 +7351,13 @@
       </w:r>
       <w:proofErr w:type="spellEnd"/>
       <w:r>
-        <w:t xml:space="preserve"> pour convertir nos données dans des formats de type </w:t>
+        <w:t xml:space="preserve"> pour convertir</w:t>
+      </w:r>
+      <w:r>
+        <w:t xml:space="preserve"> nos données dans des formats du</w:t>
+      </w:r>
+      <w:r>
+        <w:t xml:space="preserve"> type </w:t>
       </w:r>
       <w:proofErr w:type="spellStart"/>
       <w:r>
@@ -7047,7 +7419,7 @@
                     </pic:cNvPicPr>
                   </pic:nvPicPr>
                   <pic:blipFill>
-                    <a:blip r:embed="rId17" cstate="print"/>
+                    <a:blip r:embed="rId19" cstate="print"/>
                     <a:srcRect/>
                     <a:stretch>
                       <a:fillRect/>
@@ -7084,7 +7456,19 @@
       </w:r>
       <w:proofErr w:type="spellEnd"/>
       <w:r>
-        <w:t xml:space="preserve"> () basique qui renvoi une chaine de caractère, notre idée, renvoyé la chaine de caractère qui une fois mis dans le fichier forme le fichier </w:t>
+        <w:t xml:space="preserve"> () basique</w:t>
+      </w:r>
+      <w:r>
+        <w:t>s</w:t>
+      </w:r>
+      <w:r>
+        <w:t xml:space="preserve"> qui renvoi</w:t>
+      </w:r>
+      <w:r>
+        <w:t>ent</w:t>
+      </w:r>
+      <w:r>
+        <w:t xml:space="preserve"> une chaine de caractère, notre idée, renvoyé la chaine de caractère qui une fois mis dans le fichier forme le fichier </w:t>
       </w:r>
       <w:proofErr w:type="spellStart"/>
       <w:r>
@@ -10590,7 +10974,7 @@
                     </pic:cNvPicPr>
                   </pic:nvPicPr>
                   <pic:blipFill>
-                    <a:blip r:embed="rId18" cstate="print"/>
+                    <a:blip r:embed="rId20" cstate="print"/>
                     <a:srcRect/>
                     <a:stretch>
                       <a:fillRect/>
@@ -13065,19 +13449,325 @@
       <w:pPr>
         <w:pStyle w:val="Titre"/>
       </w:pPr>
-      <w:bookmarkStart w:id="28" w:name="_Toc514763198"/>
+      <w:bookmarkStart w:id="28" w:name="_Toc514956905"/>
       <w:r>
         <w:lastRenderedPageBreak/>
         <w:t>Conclusion</w:t>
       </w:r>
+      <w:r>
+        <w:t> : l’Expérience</w:t>
+      </w:r>
       <w:bookmarkEnd w:id="28"/>
     </w:p>
+    <w:p>
+      <w:r>
+        <w:t>En conclusion nous avons utilisé notre application pour réaliser notre expérience sur plusieurs volontaires.</w:t>
+      </w:r>
+    </w:p>
+    <w:p>
+      <w:r>
+        <w:t>Voici les résultats (fichier « experience.xlsx »)</w:t>
+      </w:r>
+    </w:p>
+    <w:p>
+      <w:r>
+        <w:rPr>
+          <w:noProof/>
+          <w:lang w:eastAsia="fr-FR"/>
+        </w:rPr>
+        <w:drawing>
+          <wp:inline distT="0" distB="0" distL="0" distR="0">
+            <wp:extent cx="5760720" cy="3717026"/>
+            <wp:effectExtent l="19050" t="0" r="0" b="0"/>
+            <wp:docPr id="6" name="Image 6"/>
+            <wp:cNvGraphicFramePr>
+              <a:graphicFrameLocks xmlns:a="http://schemas.openxmlformats.org/drawingml/2006/main" noChangeAspect="1"/>
+            </wp:cNvGraphicFramePr>
+            <a:graphic xmlns:a="http://schemas.openxmlformats.org/drawingml/2006/main">
+              <a:graphicData uri="http://schemas.openxmlformats.org/drawingml/2006/picture">
+                <pic:pic xmlns:pic="http://schemas.openxmlformats.org/drawingml/2006/picture">
+                  <pic:nvPicPr>
+                    <pic:cNvPr id="0" name="Picture 6"/>
+                    <pic:cNvPicPr>
+                      <a:picLocks noChangeAspect="1" noChangeArrowheads="1"/>
+                    </pic:cNvPicPr>
+                  </pic:nvPicPr>
+                  <pic:blipFill>
+                    <a:blip r:embed="rId21" cstate="print"/>
+                    <a:srcRect/>
+                    <a:stretch>
+                      <a:fillRect/>
+                    </a:stretch>
+                  </pic:blipFill>
+                  <pic:spPr bwMode="auto">
+                    <a:xfrm>
+                      <a:off x="0" y="0"/>
+                      <a:ext cx="5760720" cy="3717026"/>
+                    </a:xfrm>
+                    <a:prstGeom prst="rect">
+                      <a:avLst/>
+                    </a:prstGeom>
+                    <a:noFill/>
+                    <a:ln w="9525">
+                      <a:noFill/>
+                      <a:miter lim="800000"/>
+                      <a:headEnd/>
+                      <a:tailEnd/>
+                    </a:ln>
+                  </pic:spPr>
+                </pic:pic>
+              </a:graphicData>
+            </a:graphic>
+          </wp:inline>
+        </w:drawing>
+      </w:r>
+    </w:p>
     <w:p/>
+    <w:p>
+      <w:r>
+        <w:t>Nous calculons la moyenne de tous les temps p</w:t>
+      </w:r>
+      <w:r>
+        <w:t>our chaque sujet, ensuite via les</w:t>
+      </w:r>
+      <w:r>
+        <w:t xml:space="preserve"> formule</w:t>
+      </w:r>
+      <w:r>
+        <w:t>s</w:t>
+      </w:r>
+      <w:r>
+        <w:t xml:space="preserve"> </w:t>
+      </w:r>
+    </w:p>
+    <w:p>
+      <w:r>
+        <w:t>ID</w:t>
+      </w:r>
+      <w:r>
+        <w:t xml:space="preserve"> (</w:t>
+      </w:r>
+      <w:proofErr w:type="spellStart"/>
+      <w:r>
+        <w:t>fitts</w:t>
+      </w:r>
+      <w:proofErr w:type="spellEnd"/>
+      <w:r>
+        <w:t>)</w:t>
+      </w:r>
+      <w:r>
+        <w:t xml:space="preserve"> = </w:t>
+      </w:r>
+      <w:proofErr w:type="gramStart"/>
+      <w:r>
+        <w:t>log2(</w:t>
+      </w:r>
+      <w:proofErr w:type="gramEnd"/>
+      <w:r>
+        <w:t>D/L + 1)</w:t>
+      </w:r>
+    </w:p>
+    <w:p>
+      <w:r>
+        <w:t>ID (</w:t>
+      </w:r>
+      <w:proofErr w:type="spellStart"/>
+      <w:r>
+        <w:t>Steering</w:t>
+      </w:r>
+      <w:proofErr w:type="spellEnd"/>
+      <w:r>
+        <w:t>) = D/L</w:t>
+      </w:r>
+    </w:p>
+    <w:p>
+      <w:r>
+        <w:t xml:space="preserve">Nous pouvons obtenir un Indice de difficulté de </w:t>
+      </w:r>
+      <w:proofErr w:type="spellStart"/>
+      <w:r>
+        <w:t>Fitts</w:t>
+      </w:r>
+      <w:proofErr w:type="spellEnd"/>
+      <w:r>
+        <w:t xml:space="preserve"> et de </w:t>
+      </w:r>
+      <w:proofErr w:type="spellStart"/>
+      <w:r>
+        <w:t>Steering</w:t>
+      </w:r>
+      <w:proofErr w:type="spellEnd"/>
+      <w:r>
+        <w:t>,</w:t>
+      </w:r>
+      <w:r>
+        <w:t xml:space="preserve"> nous choisissons comme </w:t>
+      </w:r>
+      <w:r>
+        <w:t>« </w:t>
+      </w:r>
+      <w:r>
+        <w:t>b</w:t>
+      </w:r>
+      <w:r>
+        <w:t> »</w:t>
+      </w:r>
+      <w:r>
+        <w:t xml:space="preserve"> la moyenne des ID divisé par les moyennes obtenues, on peut ainsi calculer tous les TM (temps moyens) avec la loi de </w:t>
+      </w:r>
+      <w:proofErr w:type="spellStart"/>
+      <w:r>
+        <w:t>Fitts</w:t>
+      </w:r>
+      <w:proofErr w:type="spellEnd"/>
+      <w:r>
+        <w:t xml:space="preserve"> et de </w:t>
+      </w:r>
+      <w:proofErr w:type="spellStart"/>
+      <w:r>
+        <w:t>Steering</w:t>
+      </w:r>
+      <w:proofErr w:type="spellEnd"/>
+      <w:r>
+        <w:t>.</w:t>
+      </w:r>
+    </w:p>
+    <w:p>
+      <w:r>
+        <w:t xml:space="preserve">Nous </w:t>
+      </w:r>
+      <w:r>
+        <w:t xml:space="preserve"> </w:t>
+      </w:r>
+      <w:r>
+        <w:t>représentons ces résultats sur des graphes.</w:t>
+      </w:r>
+    </w:p>
+    <w:p>
+      <w:r>
+        <w:rPr>
+          <w:noProof/>
+          <w:lang w:eastAsia="fr-FR"/>
+        </w:rPr>
+        <w:lastRenderedPageBreak/>
+        <w:drawing>
+          <wp:inline distT="0" distB="0" distL="0" distR="0">
+            <wp:extent cx="4572000" cy="2743200"/>
+            <wp:effectExtent l="19050" t="0" r="19050" b="0"/>
+            <wp:docPr id="4" name="Graphique 1"/>
+            <wp:cNvGraphicFramePr/>
+            <a:graphic xmlns:a="http://schemas.openxmlformats.org/drawingml/2006/main">
+              <a:graphicData uri="http://schemas.openxmlformats.org/drawingml/2006/chart">
+                <c:chart xmlns:c="http://schemas.openxmlformats.org/drawingml/2006/chart" xmlns:r="http://schemas.openxmlformats.org/officeDocument/2006/relationships" r:id="rId22"/>
+              </a:graphicData>
+            </a:graphic>
+          </wp:inline>
+        </w:drawing>
+      </w:r>
+    </w:p>
     <w:p/>
+    <w:p>
+      <w:r>
+        <w:rPr>
+          <w:noProof/>
+          <w:lang w:eastAsia="fr-FR"/>
+        </w:rPr>
+        <w:drawing>
+          <wp:inline distT="0" distB="0" distL="0" distR="0">
+            <wp:extent cx="4572000" cy="2743200"/>
+            <wp:effectExtent l="19050" t="0" r="19050" b="0"/>
+            <wp:docPr id="8" name="Graphique 2"/>
+            <wp:cNvGraphicFramePr/>
+            <a:graphic xmlns:a="http://schemas.openxmlformats.org/drawingml/2006/main">
+              <a:graphicData uri="http://schemas.openxmlformats.org/drawingml/2006/chart">
+                <c:chart xmlns:c="http://schemas.openxmlformats.org/drawingml/2006/chart" xmlns:r="http://schemas.openxmlformats.org/officeDocument/2006/relationships" r:id="rId23"/>
+              </a:graphicData>
+            </a:graphic>
+          </wp:inline>
+        </w:drawing>
+      </w:r>
+    </w:p>
     <w:p/>
+    <w:p>
+      <w:r>
+        <w:br w:type="page"/>
+      </w:r>
+    </w:p>
+    <w:p>
+      <w:r>
+        <w:lastRenderedPageBreak/>
+        <w:t>La partie la plus intéressante vient lorsque nous représentons ces résultats avec en plus les moyennes obtenues sur un même diagramme.</w:t>
+      </w:r>
+    </w:p>
+    <w:p>
+      <w:r>
+        <w:rPr>
+          <w:noProof/>
+          <w:lang w:eastAsia="fr-FR"/>
+        </w:rPr>
+        <w:drawing>
+          <wp:inline distT="0" distB="0" distL="0" distR="0">
+            <wp:extent cx="4572000" cy="2743200"/>
+            <wp:effectExtent l="19050" t="0" r="19050" b="0"/>
+            <wp:docPr id="10" name="Graphique 3"/>
+            <wp:cNvGraphicFramePr/>
+            <a:graphic xmlns:a="http://schemas.openxmlformats.org/drawingml/2006/main">
+              <a:graphicData uri="http://schemas.openxmlformats.org/drawingml/2006/chart">
+                <c:chart xmlns:c="http://schemas.openxmlformats.org/drawingml/2006/chart" xmlns:r="http://schemas.openxmlformats.org/officeDocument/2006/relationships" r:id="rId24"/>
+              </a:graphicData>
+            </a:graphic>
+          </wp:inline>
+        </w:drawing>
+      </w:r>
+    </w:p>
     <w:p/>
+    <w:p>
+      <w:r>
+        <w:t>Nous voyons ici très bien la conclusion de cette expérience attendu</w:t>
+      </w:r>
+      <w:r>
+        <w:t>e</w:t>
+      </w:r>
+      <w:r>
+        <w:t xml:space="preserve"> pour la loi de </w:t>
+      </w:r>
+      <w:proofErr w:type="spellStart"/>
+      <w:r>
+        <w:t>fitts</w:t>
+      </w:r>
+      <w:proofErr w:type="spellEnd"/>
+      <w:r>
+        <w:t>’, celle-ci se rapproche assez bien des vrai</w:t>
+      </w:r>
+      <w:r>
+        <w:t>es</w:t>
+      </w:r>
+      <w:r>
+        <w:t xml:space="preserve"> moyennes obtenues.</w:t>
+      </w:r>
+      <w:r>
+        <w:t xml:space="preserve"> Notre expérience sui</w:t>
+      </w:r>
+      <w:r>
+        <w:t>t</w:t>
+      </w:r>
+      <w:r>
+        <w:t xml:space="preserve"> donc</w:t>
+      </w:r>
+      <w:r>
+        <w:t xml:space="preserve"> bien la loi de </w:t>
+      </w:r>
+      <w:proofErr w:type="spellStart"/>
+      <w:r>
+        <w:t>Fitts</w:t>
+      </w:r>
+      <w:proofErr w:type="spellEnd"/>
+      <w:r>
+        <w:t>’.</w:t>
+      </w:r>
+    </w:p>
     <w:sectPr>
-      <w:footerReference w:type="default" r:id="rId19"/>
+      <w:footerReference w:type="default" r:id="rId25"/>
       <w:pgSz w:w="11906" w:h="16838"/>
       <w:pgMar w:top="1417" w:right="1417" w:bottom="1417" w:left="1417" w:header="708" w:footer="708" w:gutter="0"/>
       <w:cols w:space="708"/>
@@ -13168,7 +13858,7 @@
                 <w:b/>
                 <w:noProof/>
               </w:rPr>
-              <w:t>3</w:t>
+              <w:t>24</w:t>
             </w:r>
             <w:r>
               <w:rPr>
@@ -13208,7 +13898,7 @@
                 <w:b/>
                 <w:noProof/>
               </w:rPr>
-              <w:t>21</w:t>
+              <w:t>24</w:t>
             </w:r>
             <w:r>
               <w:rPr>
@@ -14053,6 +14743,337 @@
 </w:styles>
 </file>
 
+<file path=word/charts/chart1.xml><?xml version="1.0" encoding="utf-8"?>
+<c:chartSpace xmlns:c="http://schemas.openxmlformats.org/drawingml/2006/chart" xmlns:a="http://schemas.openxmlformats.org/drawingml/2006/main" xmlns:r="http://schemas.openxmlformats.org/officeDocument/2006/relationships">
+  <c:date1904 val="1"/>
+  <c:lang val="fr-FR"/>
+  <c:chart>
+    <c:title/>
+    <c:plotArea>
+      <c:layout/>
+      <c:lineChart>
+        <c:grouping val="standard"/>
+        <c:ser>
+          <c:idx val="0"/>
+          <c:order val="0"/>
+          <c:tx>
+            <c:v>TM (Fitts)</c:v>
+          </c:tx>
+          <c:cat>
+            <c:numRef>
+              <c:f>experience!$B$17:$E$17</c:f>
+              <c:numCache>
+                <c:formatCode>General</c:formatCode>
+                <c:ptCount val="4"/>
+                <c:pt idx="0">
+                  <c:v>1.5849625007211563</c:v>
+                </c:pt>
+                <c:pt idx="1">
+                  <c:v>2.3219280948873622</c:v>
+                </c:pt>
+                <c:pt idx="2">
+                  <c:v>2.8073549220576042</c:v>
+                </c:pt>
+                <c:pt idx="3">
+                  <c:v>3.1699250014423153</c:v>
+                </c:pt>
+              </c:numCache>
+            </c:numRef>
+          </c:cat>
+          <c:val>
+            <c:numRef>
+              <c:f>experience!$B$24:$E$24</c:f>
+              <c:numCache>
+                <c:formatCode>General</c:formatCode>
+                <c:ptCount val="4"/>
+                <c:pt idx="0">
+                  <c:v>7.0604345912266089</c:v>
+                </c:pt>
+                <c:pt idx="1">
+                  <c:v>10.343349720907888</c:v>
+                </c:pt>
+                <c:pt idx="2">
+                  <c:v>12.505750636073225</c:v>
+                </c:pt>
+                <c:pt idx="3">
+                  <c:v>14.12086918245322</c:v>
+                </c:pt>
+              </c:numCache>
+            </c:numRef>
+          </c:val>
+        </c:ser>
+        <c:marker val="1"/>
+        <c:axId val="154065920"/>
+        <c:axId val="156799744"/>
+      </c:lineChart>
+      <c:catAx>
+        <c:axId val="154065920"/>
+        <c:scaling>
+          <c:orientation val="minMax"/>
+        </c:scaling>
+        <c:axPos val="b"/>
+        <c:numFmt formatCode="General" sourceLinked="1"/>
+        <c:tickLblPos val="nextTo"/>
+        <c:crossAx val="156799744"/>
+        <c:crosses val="autoZero"/>
+        <c:auto val="1"/>
+        <c:lblAlgn val="ctr"/>
+        <c:lblOffset val="100"/>
+      </c:catAx>
+      <c:valAx>
+        <c:axId val="156799744"/>
+        <c:scaling>
+          <c:orientation val="minMax"/>
+        </c:scaling>
+        <c:axPos val="l"/>
+        <c:majorGridlines/>
+        <c:numFmt formatCode="General" sourceLinked="1"/>
+        <c:tickLblPos val="nextTo"/>
+        <c:crossAx val="154065920"/>
+        <c:crosses val="autoZero"/>
+        <c:crossBetween val="between"/>
+      </c:valAx>
+    </c:plotArea>
+    <c:legend>
+      <c:legendPos val="r"/>
+    </c:legend>
+    <c:plotVisOnly val="1"/>
+  </c:chart>
+  <c:externalData r:id="rId1"/>
+</c:chartSpace>
+</file>
+
+<file path=word/charts/chart2.xml><?xml version="1.0" encoding="utf-8"?>
+<c:chartSpace xmlns:c="http://schemas.openxmlformats.org/drawingml/2006/chart" xmlns:a="http://schemas.openxmlformats.org/drawingml/2006/main" xmlns:r="http://schemas.openxmlformats.org/officeDocument/2006/relationships">
+  <c:lang val="fr-FR"/>
+  <c:chart>
+    <c:title/>
+    <c:plotArea>
+      <c:layout/>
+      <c:lineChart>
+        <c:grouping val="standard"/>
+        <c:ser>
+          <c:idx val="0"/>
+          <c:order val="0"/>
+          <c:tx>
+            <c:v>TM (Steering)</c:v>
+          </c:tx>
+          <c:cat>
+            <c:numRef>
+              <c:f>experience!$B$18:$E$18</c:f>
+              <c:numCache>
+                <c:formatCode>General</c:formatCode>
+                <c:ptCount val="4"/>
+                <c:pt idx="0">
+                  <c:v>2</c:v>
+                </c:pt>
+                <c:pt idx="1">
+                  <c:v>4</c:v>
+                </c:pt>
+                <c:pt idx="2">
+                  <c:v>6</c:v>
+                </c:pt>
+                <c:pt idx="3">
+                  <c:v>8</c:v>
+                </c:pt>
+              </c:numCache>
+            </c:numRef>
+          </c:cat>
+          <c:val>
+            <c:numRef>
+              <c:f>experience!$B$25:$E$25</c:f>
+              <c:numCache>
+                <c:formatCode>General</c:formatCode>
+                <c:ptCount val="4"/>
+                <c:pt idx="0">
+                  <c:v>0.85168715413769369</c:v>
+                </c:pt>
+                <c:pt idx="1">
+                  <c:v>1.7033743082753856</c:v>
+                </c:pt>
+                <c:pt idx="2">
+                  <c:v>2.5550614624130792</c:v>
+                </c:pt>
+                <c:pt idx="3">
+                  <c:v>3.4067486165507725</c:v>
+                </c:pt>
+              </c:numCache>
+            </c:numRef>
+          </c:val>
+        </c:ser>
+        <c:marker val="1"/>
+        <c:axId val="177393664"/>
+        <c:axId val="177395584"/>
+      </c:lineChart>
+      <c:catAx>
+        <c:axId val="177393664"/>
+        <c:scaling>
+          <c:orientation val="minMax"/>
+        </c:scaling>
+        <c:axPos val="b"/>
+        <c:numFmt formatCode="General" sourceLinked="1"/>
+        <c:tickLblPos val="nextTo"/>
+        <c:crossAx val="177395584"/>
+        <c:crosses val="autoZero"/>
+        <c:auto val="1"/>
+        <c:lblAlgn val="ctr"/>
+        <c:lblOffset val="100"/>
+      </c:catAx>
+      <c:valAx>
+        <c:axId val="177395584"/>
+        <c:scaling>
+          <c:orientation val="minMax"/>
+        </c:scaling>
+        <c:axPos val="l"/>
+        <c:majorGridlines/>
+        <c:numFmt formatCode="General" sourceLinked="1"/>
+        <c:tickLblPos val="nextTo"/>
+        <c:crossAx val="177393664"/>
+        <c:crosses val="autoZero"/>
+        <c:crossBetween val="between"/>
+      </c:valAx>
+    </c:plotArea>
+    <c:legend>
+      <c:legendPos val="r"/>
+    </c:legend>
+    <c:plotVisOnly val="1"/>
+  </c:chart>
+  <c:externalData r:id="rId1"/>
+</c:chartSpace>
+</file>
+
+<file path=word/charts/chart3.xml><?xml version="1.0" encoding="utf-8"?>
+<c:chartSpace xmlns:c="http://schemas.openxmlformats.org/drawingml/2006/chart" xmlns:a="http://schemas.openxmlformats.org/drawingml/2006/main" xmlns:r="http://schemas.openxmlformats.org/officeDocument/2006/relationships">
+  <c:lang val="fr-FR"/>
+  <c:chart>
+    <c:plotArea>
+      <c:layout/>
+      <c:lineChart>
+        <c:grouping val="standard"/>
+        <c:ser>
+          <c:idx val="0"/>
+          <c:order val="0"/>
+          <c:tx>
+            <c:v>TM (Fitts)</c:v>
+          </c:tx>
+          <c:val>
+            <c:numRef>
+              <c:f>experience!$B$24:$E$24</c:f>
+              <c:numCache>
+                <c:formatCode>General</c:formatCode>
+                <c:ptCount val="4"/>
+                <c:pt idx="0">
+                  <c:v>7.0604345912266089</c:v>
+                </c:pt>
+                <c:pt idx="1">
+                  <c:v>10.343349720907888</c:v>
+                </c:pt>
+                <c:pt idx="2">
+                  <c:v>12.505750636073225</c:v>
+                </c:pt>
+                <c:pt idx="3">
+                  <c:v>14.12086918245322</c:v>
+                </c:pt>
+              </c:numCache>
+            </c:numRef>
+          </c:val>
+        </c:ser>
+        <c:ser>
+          <c:idx val="1"/>
+          <c:order val="1"/>
+          <c:tx>
+            <c:v>TM (Steering)</c:v>
+          </c:tx>
+          <c:val>
+            <c:numRef>
+              <c:f>experience!$B$25:$E$25</c:f>
+              <c:numCache>
+                <c:formatCode>General</c:formatCode>
+                <c:ptCount val="4"/>
+                <c:pt idx="0">
+                  <c:v>0.85168715413769369</c:v>
+                </c:pt>
+                <c:pt idx="1">
+                  <c:v>1.7033743082753856</c:v>
+                </c:pt>
+                <c:pt idx="2">
+                  <c:v>2.5550614624130792</c:v>
+                </c:pt>
+                <c:pt idx="3">
+                  <c:v>3.4067486165507725</c:v>
+                </c:pt>
+              </c:numCache>
+            </c:numRef>
+          </c:val>
+        </c:ser>
+        <c:ser>
+          <c:idx val="2"/>
+          <c:order val="2"/>
+          <c:tx>
+            <c:v>Moyennes</c:v>
+          </c:tx>
+          <c:val>
+            <c:numRef>
+              <c:f>experience!$B$15:$E$15</c:f>
+              <c:numCache>
+                <c:formatCode>General</c:formatCode>
+                <c:ptCount val="4"/>
+                <c:pt idx="0">
+                  <c:v>6.1062770000000004</c:v>
+                </c:pt>
+                <c:pt idx="1">
+                  <c:v>11.095544875000011</c:v>
+                </c:pt>
+                <c:pt idx="2">
+                  <c:v>12.992685000000005</c:v>
+                </c:pt>
+                <c:pt idx="3">
+                  <c:v>14.452456250000013</c:v>
+                </c:pt>
+              </c:numCache>
+            </c:numRef>
+          </c:val>
+        </c:ser>
+        <c:marker val="1"/>
+        <c:axId val="121272192"/>
+        <c:axId val="121273728"/>
+      </c:lineChart>
+      <c:catAx>
+        <c:axId val="121272192"/>
+        <c:scaling>
+          <c:orientation val="minMax"/>
+        </c:scaling>
+        <c:axPos val="b"/>
+        <c:tickLblPos val="nextTo"/>
+        <c:crossAx val="121273728"/>
+        <c:crosses val="autoZero"/>
+        <c:auto val="1"/>
+        <c:lblAlgn val="ctr"/>
+        <c:lblOffset val="100"/>
+      </c:catAx>
+      <c:valAx>
+        <c:axId val="121273728"/>
+        <c:scaling>
+          <c:orientation val="minMax"/>
+        </c:scaling>
+        <c:axPos val="l"/>
+        <c:majorGridlines/>
+        <c:numFmt formatCode="General" sourceLinked="1"/>
+        <c:tickLblPos val="nextTo"/>
+        <c:crossAx val="121272192"/>
+        <c:crosses val="autoZero"/>
+        <c:crossBetween val="between"/>
+      </c:valAx>
+    </c:plotArea>
+    <c:legend>
+      <c:legendPos val="r"/>
+    </c:legend>
+    <c:plotVisOnly val="1"/>
+  </c:chart>
+  <c:externalData r:id="rId1"/>
+</c:chartSpace>
+</file>
+
 <file path=word/theme/theme1.xml><?xml version="1.0" encoding="utf-8"?>
 <a:theme xmlns:a="http://schemas.openxmlformats.org/drawingml/2006/main" name="Thème Office">
   <a:themeElements>
@@ -14360,7 +15381,7 @@
 </file>
 
 <file path=customXml/itemProps2.xml><?xml version="1.0" encoding="utf-8"?>
-<ds:datastoreItem xmlns:ds="http://schemas.openxmlformats.org/officeDocument/2006/customXml" ds:itemID="{C9CEE2EE-8D59-486D-8DF6-9B0EFCA50BB3}">
+<ds:datastoreItem xmlns:ds="http://schemas.openxmlformats.org/officeDocument/2006/customXml" ds:itemID="{E7A67E6C-D2F2-478D-B0FB-B782AE1999E4}">
   <ds:schemaRefs>
     <ds:schemaRef ds:uri="http://schemas.openxmlformats.org/officeDocument/2006/bibliography"/>
   </ds:schemaRefs>

</xml_diff>